<commit_message>
stub and new interface 10.23
</commit_message>
<xml_diff>
--- a/documentation/zzt/PO_zzt.docx
+++ b/documentation/zzt/PO_zzt.docx
@@ -21,16 +21,37 @@
       </w:r>
       <w:r>
         <w:rPr/>
-        <w:t>PO</w:t>
-      </w:r>
-    </w:p>
-    <w:p>
-      <w:pPr>
-        <w:pStyle w:val="TextBody"/>
-        <w:rPr/>
-      </w:pPr>
-      <w:r>
-        <w:rPr/>
+        <w:t xml:space="preserve">PO  </w:t>
+      </w:r>
+    </w:p>
+    <w:p>
+      <w:pPr>
+        <w:pStyle w:val="TextBody"/>
+        <w:rPr/>
+      </w:pPr>
+      <w:r>
+        <w:rPr/>
+        <w:t>第一稿：</w:t>
+      </w:r>
+      <w:r>
+        <w:rPr/>
+        <w:t xml:space="preserve">10.23 </w:t>
+      </w:r>
+      <w:r>
+        <w:rPr/>
+        <w:t>新增</w:t>
+      </w:r>
+      <w:r>
+        <w:rPr/>
+        <w:t>Repo</w:t>
+      </w:r>
+      <w:r>
+        <w:rPr/>
+        <w:t xml:space="preserve">FilterPO </w:t>
+      </w:r>
+      <w:r>
+        <w:rPr/>
+        <w:t>（检索）</w:t>
       </w:r>
     </w:p>
     <w:p>
@@ -485,6 +506,45 @@
           <w:iCs w:val="false"/>
         </w:rPr>
         <w:t>保存操作是否成功</w:t>
+      </w:r>
+    </w:p>
+    <w:p>
+      <w:pPr>
+        <w:pStyle w:val="TextBody"/>
+        <w:spacing w:before="0" w:after="140"/>
+        <w:rPr>
+          <w:b w:val="false"/>
+          <w:bCs w:val="false"/>
+          <w:i w:val="false"/>
+          <w:iCs w:val="false"/>
+        </w:rPr>
+      </w:pPr>
+      <w:r>
+        <w:rPr>
+          <w:b w:val="false"/>
+          <w:bCs w:val="false"/>
+          <w:i w:val="false"/>
+          <w:iCs w:val="false"/>
+        </w:rPr>
+        <w:t>Repo</w:t>
+      </w:r>
+      <w:r>
+        <w:rPr>
+          <w:b w:val="false"/>
+          <w:bCs w:val="false"/>
+          <w:i w:val="false"/>
+          <w:iCs w:val="false"/>
+        </w:rPr>
+        <w:t>FilterPO</w:t>
+      </w:r>
+      <w:r>
+        <w:rPr>
+          <w:b w:val="false"/>
+          <w:bCs w:val="false"/>
+          <w:i w:val="false"/>
+          <w:iCs w:val="false"/>
+        </w:rPr>
+        <w:t>：保存检索过滤条件</w:t>
       </w:r>
     </w:p>
     <w:sectPr>

</xml_diff>